<commit_message>
izmenjeni su 2 ssu dokumenta jer nisu bila uskladjena sa prototipom - Nikola
</commit_message>
<xml_diff>
--- a/SSU-Nikola Rakonjac/SSU_admin_obradjuje_zahteve.docx
+++ b/SSU-Nikola Rakonjac/SSU_admin_obradjuje_zahteve.docx
@@ -2253,7 +2253,21 @@
         <w:rPr>
           <w:lang w:val="sr-Cyrl-RS"/>
         </w:rPr>
-        <w:t>Администратору након што се улогује се прикажу сви не обрађени захтеви</w:t>
+        <w:t>Након што администратор изабере опцију за приказ системских обавеза, приказују му се</w:t>
+      </w:r>
+      <w:r>
+        <w:rPr>
+          <w:lang w:val="sr-Cyrl-RS"/>
+        </w:rPr>
+        <w:t xml:space="preserve"> сви не</w:t>
+      </w:r>
+      <w:bookmarkStart w:id="7" w:name="_GoBack"/>
+      <w:bookmarkEnd w:id="7"/>
+      <w:r>
+        <w:rPr>
+          <w:lang w:val="sr-Cyrl-RS"/>
+        </w:rPr>
+        <w:t>обрађени захтеви са детаљним описом(редни број захтева, име корисника који је упутио захтев, тип захтева)</w:t>
       </w:r>
     </w:p>
     <w:p>
@@ -2278,14 +2292,14 @@
       <w:pPr>
         <w:pStyle w:val="Heading2"/>
       </w:pPr>
-      <w:bookmarkStart w:id="7" w:name="_Toc130336852"/>
+      <w:bookmarkStart w:id="8" w:name="_Toc130336852"/>
       <w:r>
         <w:rPr>
           <w:lang w:val="sr-Cyrl-RS"/>
         </w:rPr>
         <w:t>Админ је прихватио захтев</w:t>
       </w:r>
-      <w:bookmarkEnd w:id="7"/>
+      <w:bookmarkEnd w:id="8"/>
     </w:p>
     <w:p>
       <w:pPr>
@@ -2306,14 +2320,14 @@
       <w:pPr>
         <w:pStyle w:val="Heading2"/>
       </w:pPr>
-      <w:bookmarkStart w:id="8" w:name="_Toc130336853"/>
+      <w:bookmarkStart w:id="9" w:name="_Toc130336853"/>
       <w:r>
         <w:rPr>
           <w:lang w:val="sr-Cyrl-RS"/>
         </w:rPr>
         <w:t>Админ је одбио захтев</w:t>
       </w:r>
-      <w:bookmarkEnd w:id="8"/>
+      <w:bookmarkEnd w:id="9"/>
     </w:p>
     <w:p>
       <w:pPr>
@@ -2346,14 +2360,14 @@
           <w:lang w:val="sr-Cyrl-RS"/>
         </w:rPr>
       </w:pPr>
-      <w:bookmarkStart w:id="9" w:name="_Toc130336854"/>
+      <w:bookmarkStart w:id="10" w:name="_Toc130336854"/>
       <w:r>
         <w:rPr>
           <w:lang w:val="sr-Cyrl-RS"/>
         </w:rPr>
         <w:t>Предуслови</w:t>
       </w:r>
-      <w:bookmarkEnd w:id="9"/>
+      <w:bookmarkEnd w:id="10"/>
     </w:p>
     <w:p>
       <w:pPr>
@@ -2362,7 +2376,7 @@
           <w:lang w:val="sr-Cyrl-RS"/>
         </w:rPr>
       </w:pPr>
-      <w:bookmarkStart w:id="10" w:name="_Toc130336855"/>
+      <w:bookmarkStart w:id="11" w:name="_Toc130336855"/>
       <w:r>
         <w:rPr>
           <w:lang w:val="sr-Cyrl-RS"/>
@@ -2383,23 +2397,21 @@
         </w:rPr>
         <w:t>.</w:t>
       </w:r>
-      <w:bookmarkStart w:id="11" w:name="_GoBack"/>
+    </w:p>
+    <w:p>
+      <w:pPr>
+        <w:pStyle w:val="Heading2"/>
+        <w:rPr>
+          <w:lang w:val="sr-Cyrl-RS"/>
+        </w:rPr>
+      </w:pPr>
+      <w:r>
+        <w:rPr>
+          <w:lang w:val="sr-Cyrl-RS"/>
+        </w:rPr>
+        <w:t>Последице</w:t>
+      </w:r>
       <w:bookmarkEnd w:id="11"/>
-    </w:p>
-    <w:p>
-      <w:pPr>
-        <w:pStyle w:val="Heading2"/>
-        <w:rPr>
-          <w:lang w:val="sr-Cyrl-RS"/>
-        </w:rPr>
-      </w:pPr>
-      <w:r>
-        <w:rPr>
-          <w:lang w:val="sr-Cyrl-RS"/>
-        </w:rPr>
-        <w:t>Последице</w:t>
-      </w:r>
-      <w:bookmarkEnd w:id="10"/>
     </w:p>
     <w:p>
       <w:pPr>

</xml_diff>